<commit_message>
Rapport en finalité hein
</commit_message>
<xml_diff>
--- a/Rapport-SystèmeInfo.docx
+++ b/Rapport-SystèmeInfo.docx
@@ -172,6 +172,7 @@
                                 <w:sz w:val="56"/>
                               </w:rPr>
                             </w:pPr>
+                            <w:proofErr w:type="spellStart"/>
                             <w:r>
                               <w:rPr>
                                 <w:rFonts w:ascii="Arial" w:hAnsi="Arial" w:cs="Arial"/>
@@ -181,6 +182,7 @@
                               </w:rPr>
                               <w:t>Sous titre</w:t>
                             </w:r>
+                            <w:proofErr w:type="spellEnd"/>
                           </w:p>
                           <w:p>
                             <w:pPr>
@@ -785,6 +787,7 @@
                               </w:rPr>
                               <w:t xml:space="preserve"> </w:t>
                             </w:r>
+                            <w:proofErr w:type="gramStart"/>
                             <w:r>
                               <w:rPr>
                                 <w:rFonts w:ascii="Arial" w:hAnsi="Arial"/>
@@ -794,6 +797,7 @@
                               </w:rPr>
                               <w:t>E.ALATA</w:t>
                             </w:r>
+                            <w:proofErr w:type="gramEnd"/>
                           </w:p>
                         </w:txbxContent>
                       </wps:txbx>
@@ -1445,8 +1449,9 @@
           <w:sz w:val="36"/>
           <w:szCs w:val="36"/>
         </w:rPr>
-        <w:t xml:space="preserve"> Informartique</w:t>
-      </w:r>
+        <w:t xml:space="preserve"> </w:t>
+      </w:r>
+      <w:proofErr w:type="spellStart"/>
       <w:r>
         <w:rPr>
           <w:i/>
@@ -1454,13 +1459,23 @@
           <w:sz w:val="36"/>
           <w:szCs w:val="36"/>
         </w:rPr>
-        <w:t>s</w:t>
-      </w:r>
-      <w:r>
-        <w:rPr>
+        <w:t>Informartique</w:t>
+      </w:r>
+      <w:r>
+        <w:rPr>
+          <w:i/>
+          <w:iCs/>
           <w:sz w:val="36"/>
           <w:szCs w:val="36"/>
         </w:rPr>
+        <w:t>s</w:t>
+      </w:r>
+      <w:proofErr w:type="spellEnd"/>
+      <w:r>
+        <w:rPr>
+          <w:sz w:val="36"/>
+          <w:szCs w:val="36"/>
+        </w:rPr>
         <w:t>”</w:t>
       </w:r>
     </w:p>
@@ -1504,6 +1519,7 @@
           <w:szCs w:val="32"/>
         </w:rPr>
       </w:pPr>
+      <w:proofErr w:type="gramStart"/>
       <w:r>
         <w:rPr>
           <w:sz w:val="32"/>
@@ -1520,6 +1536,7 @@
         </w:rPr>
         <w:t>:</w:t>
       </w:r>
+      <w:proofErr w:type="gramEnd"/>
       <w:r>
         <w:rPr>
           <w:sz w:val="32"/>
@@ -2705,7 +2722,21 @@
         <w:rPr>
           <w:rFonts w:ascii="Calibri" w:hAnsi="Calibri" w:cs="Calibri"/>
         </w:rPr>
-        <w:t xml:space="preserve"> génère un code en C pour l’analyse lexicale (scanner). Pour cela il associe des token à des expressions spécifiques</w:t>
+        <w:t xml:space="preserve"> génère un code en C pour l’analyse lexicale (scanner). Pour cela il associe des </w:t>
+      </w:r>
+      <w:proofErr w:type="spellStart"/>
+      <w:r>
+        <w:rPr>
+          <w:rFonts w:ascii="Calibri" w:hAnsi="Calibri" w:cs="Calibri"/>
+        </w:rPr>
+        <w:t>token</w:t>
+      </w:r>
+      <w:proofErr w:type="spellEnd"/>
+      <w:r>
+        <w:rPr>
+          <w:rFonts w:ascii="Calibri" w:hAnsi="Calibri" w:cs="Calibri"/>
+        </w:rPr>
+        <w:t xml:space="preserve"> à des expressions spécifiques</w:t>
       </w:r>
     </w:p>
     <w:p>
@@ -2726,6 +2757,7 @@
         </w:rPr>
         <w:t xml:space="preserve">Le </w:t>
       </w:r>
+      <w:proofErr w:type="spellStart"/>
       <w:r>
         <w:rPr>
           <w:rFonts w:ascii="Calibri" w:hAnsi="Calibri" w:cs="Calibri"/>
@@ -2734,6 +2766,7 @@
         </w:rPr>
         <w:t>Yacc</w:t>
       </w:r>
+      <w:proofErr w:type="spellEnd"/>
       <w:r>
         <w:rPr>
           <w:rFonts w:ascii="Calibri" w:hAnsi="Calibri" w:cs="Calibri"/>
@@ -2746,13 +2779,41 @@
         <w:rPr>
           <w:rFonts w:ascii="Calibri" w:hAnsi="Calibri" w:cs="Calibri"/>
         </w:rPr>
-        <w:t xml:space="preserve">génère un code C pour l’analyse syntaxique (parser). </w:t>
-      </w:r>
-      <w:r>
-        <w:rPr>
-          <w:rFonts w:ascii="Calibri" w:hAnsi="Calibri" w:cs="Calibri"/>
-        </w:rPr>
-        <w:t>Il associe un ensemble de token à ce qu’il signifie</w:t>
+        <w:t>génère un code C pour l’analyse syntaxique (</w:t>
+      </w:r>
+      <w:proofErr w:type="spellStart"/>
+      <w:r>
+        <w:rPr>
+          <w:rFonts w:ascii="Calibri" w:hAnsi="Calibri" w:cs="Calibri"/>
+        </w:rPr>
+        <w:t>parser</w:t>
+      </w:r>
+      <w:proofErr w:type="spellEnd"/>
+      <w:r>
+        <w:rPr>
+          <w:rFonts w:ascii="Calibri" w:hAnsi="Calibri" w:cs="Calibri"/>
+        </w:rPr>
+        <w:t xml:space="preserve">). </w:t>
+      </w:r>
+      <w:r>
+        <w:rPr>
+          <w:rFonts w:ascii="Calibri" w:hAnsi="Calibri" w:cs="Calibri"/>
+        </w:rPr>
+        <w:t xml:space="preserve">Il associe un ensemble de </w:t>
+      </w:r>
+      <w:proofErr w:type="spellStart"/>
+      <w:r>
+        <w:rPr>
+          <w:rFonts w:ascii="Calibri" w:hAnsi="Calibri" w:cs="Calibri"/>
+        </w:rPr>
+        <w:t>token</w:t>
+      </w:r>
+      <w:proofErr w:type="spellEnd"/>
+      <w:r>
+        <w:rPr>
+          <w:rFonts w:ascii="Calibri" w:hAnsi="Calibri" w:cs="Calibri"/>
+        </w:rPr>
+        <w:t xml:space="preserve"> à ce qu’il signifie</w:t>
       </w:r>
       <w:r>
         <w:rPr>
@@ -2802,7 +2863,21 @@
         <w:rPr>
           <w:rFonts w:ascii="Calibri" w:hAnsi="Calibri" w:cs="Calibri"/>
         </w:rPr>
-        <w:t>, nous avons implémenté les tokens permettant d’effectuer les différentes fonctionnalités du langage C. Nous pouvons citer parmi celles-ci l</w:t>
+        <w:t xml:space="preserve">, nous avons implémenté les </w:t>
+      </w:r>
+      <w:proofErr w:type="spellStart"/>
+      <w:r>
+        <w:rPr>
+          <w:rFonts w:ascii="Calibri" w:hAnsi="Calibri" w:cs="Calibri"/>
+        </w:rPr>
+        <w:t>tokens</w:t>
+      </w:r>
+      <w:proofErr w:type="spellEnd"/>
+      <w:r>
+        <w:rPr>
+          <w:rFonts w:ascii="Calibri" w:hAnsi="Calibri" w:cs="Calibri"/>
+        </w:rPr>
+        <w:t xml:space="preserve"> permettant d’effectuer les différentes fonctionnalités du langage C. Nous pouvons citer parmi celles-ci l</w:t>
       </w:r>
       <w:r>
         <w:rPr>
@@ -2930,6 +3005,7 @@
           <w:rFonts w:ascii="Calibri" w:hAnsi="Calibri" w:cs="Calibri"/>
         </w:rPr>
       </w:pPr>
+      <w:proofErr w:type="spellStart"/>
       <w:r>
         <w:rPr>
           <w:rFonts w:ascii="Calibri" w:hAnsi="Calibri" w:cs="Calibri"/>
@@ -2940,7 +3016,14 @@
         <w:rPr>
           <w:rFonts w:ascii="Calibri" w:hAnsi="Calibri" w:cs="Calibri"/>
         </w:rPr>
-        <w:t xml:space="preserve">hile et </w:t>
+        <w:t>hile</w:t>
+      </w:r>
+      <w:proofErr w:type="spellEnd"/>
+      <w:r>
+        <w:rPr>
+          <w:rFonts w:ascii="Calibri" w:hAnsi="Calibri" w:cs="Calibri"/>
+        </w:rPr>
+        <w:t xml:space="preserve"> et </w:t>
       </w:r>
       <w:r>
         <w:rPr>
@@ -2986,12 +3069,14 @@
           <w:rFonts w:ascii="Calibri" w:hAnsi="Calibri" w:cs="Calibri"/>
         </w:rPr>
       </w:pPr>
+      <w:proofErr w:type="spellStart"/>
       <w:r>
         <w:rPr>
           <w:rFonts w:ascii="Calibri" w:hAnsi="Calibri" w:cs="Calibri"/>
         </w:rPr>
         <w:t>Etc</w:t>
       </w:r>
+      <w:proofErr w:type="spellEnd"/>
     </w:p>
     <w:p>
       <w:pPr>
@@ -3023,7 +3108,21 @@
         <w:rPr>
           <w:rFonts w:ascii="Calibri" w:hAnsi="Calibri" w:cs="Calibri"/>
         </w:rPr>
-        <w:t xml:space="preserve">d’y associer un token et de pouvoir par la suite </w:t>
+        <w:t xml:space="preserve">d’y associer un </w:t>
+      </w:r>
+      <w:proofErr w:type="spellStart"/>
+      <w:r>
+        <w:rPr>
+          <w:rFonts w:ascii="Calibri" w:hAnsi="Calibri" w:cs="Calibri"/>
+        </w:rPr>
+        <w:t>token</w:t>
+      </w:r>
+      <w:proofErr w:type="spellEnd"/>
+      <w:r>
+        <w:rPr>
+          <w:rFonts w:ascii="Calibri" w:hAnsi="Calibri" w:cs="Calibri"/>
+        </w:rPr>
+        <w:t xml:space="preserve"> et de pouvoir par la suite </w:t>
       </w:r>
       <w:r>
         <w:rPr>
@@ -3078,6 +3177,7 @@
         </w:rPr>
         <w:t xml:space="preserve">Pour la partie </w:t>
       </w:r>
+      <w:proofErr w:type="spellStart"/>
       <w:r>
         <w:rPr>
           <w:rFonts w:ascii="Calibri" w:hAnsi="Calibri" w:cs="Calibri"/>
@@ -3086,6 +3186,7 @@
         </w:rPr>
         <w:t>Yacc</w:t>
       </w:r>
+      <w:proofErr w:type="spellEnd"/>
       <w:r>
         <w:rPr>
           <w:rFonts w:ascii="Calibri" w:hAnsi="Calibri" w:cs="Calibri"/>
@@ -3204,7 +3305,21 @@
         <w:rPr>
           <w:rFonts w:ascii="Calibri" w:hAnsi="Calibri" w:cs="Calibri"/>
         </w:rPr>
-        <w:t>L’affichage à l’écran (print)</w:t>
+        <w:t>L’affichage à l’écran (</w:t>
+      </w:r>
+      <w:proofErr w:type="spellStart"/>
+      <w:r>
+        <w:rPr>
+          <w:rFonts w:ascii="Calibri" w:hAnsi="Calibri" w:cs="Calibri"/>
+        </w:rPr>
+        <w:t>print</w:t>
+      </w:r>
+      <w:proofErr w:type="spellEnd"/>
+      <w:r>
+        <w:rPr>
+          <w:rFonts w:ascii="Calibri" w:hAnsi="Calibri" w:cs="Calibri"/>
+        </w:rPr>
+        <w:t>)</w:t>
       </w:r>
     </w:p>
     <w:p>
@@ -3219,12 +3334,14 @@
           <w:rFonts w:ascii="Calibri" w:hAnsi="Calibri" w:cs="Calibri"/>
         </w:rPr>
       </w:pPr>
+      <w:proofErr w:type="spellStart"/>
       <w:r>
         <w:rPr>
           <w:rFonts w:ascii="Calibri" w:hAnsi="Calibri" w:cs="Calibri"/>
         </w:rPr>
         <w:t>Etc</w:t>
       </w:r>
+      <w:proofErr w:type="spellEnd"/>
     </w:p>
     <w:p>
       <w:pPr>
@@ -3246,7 +3363,35 @@
         <w:rPr>
           <w:rFonts w:ascii="Calibri" w:hAnsi="Calibri" w:cs="Calibri"/>
         </w:rPr>
-        <w:t xml:space="preserve"> tID désigne le nom de la variable et tNB désigne un nombre en exponentielle ou non. </w:t>
+        <w:t xml:space="preserve"> </w:t>
+      </w:r>
+      <w:proofErr w:type="spellStart"/>
+      <w:r>
+        <w:rPr>
+          <w:rFonts w:ascii="Calibri" w:hAnsi="Calibri" w:cs="Calibri"/>
+        </w:rPr>
+        <w:t>tID</w:t>
+      </w:r>
+      <w:proofErr w:type="spellEnd"/>
+      <w:r>
+        <w:rPr>
+          <w:rFonts w:ascii="Calibri" w:hAnsi="Calibri" w:cs="Calibri"/>
+        </w:rPr>
+        <w:t xml:space="preserve"> désigne le nom de la variable et </w:t>
+      </w:r>
+      <w:proofErr w:type="spellStart"/>
+      <w:r>
+        <w:rPr>
+          <w:rFonts w:ascii="Calibri" w:hAnsi="Calibri" w:cs="Calibri"/>
+        </w:rPr>
+        <w:t>tNB</w:t>
+      </w:r>
+      <w:proofErr w:type="spellEnd"/>
+      <w:r>
+        <w:rPr>
+          <w:rFonts w:ascii="Calibri" w:hAnsi="Calibri" w:cs="Calibri"/>
+        </w:rPr>
+        <w:t xml:space="preserve"> désigne un nombre en exponentielle ou non. </w:t>
       </w:r>
     </w:p>
     <w:p>
@@ -3483,7 +3628,35 @@
         <w:rPr>
           <w:rFonts w:ascii="Calibri" w:hAnsi="Calibri" w:cs="Calibri"/>
         </w:rPr>
-        <w:t>Après avoir associé des étiquettes aux token pour identifier les variables, on stocke dans cette table la valeur de la variable, son type, son index et sa profondeur. La profondeur correspond à son niveau d’imbrication (if, while, if dans un if…). Elle nous servira à supprimer les variables d’une même profondeur par exemple.</w:t>
+        <w:t xml:space="preserve">Après avoir associé des étiquettes aux </w:t>
+      </w:r>
+      <w:proofErr w:type="spellStart"/>
+      <w:r>
+        <w:rPr>
+          <w:rFonts w:ascii="Calibri" w:hAnsi="Calibri" w:cs="Calibri"/>
+        </w:rPr>
+        <w:t>token</w:t>
+      </w:r>
+      <w:proofErr w:type="spellEnd"/>
+      <w:r>
+        <w:rPr>
+          <w:rFonts w:ascii="Calibri" w:hAnsi="Calibri" w:cs="Calibri"/>
+        </w:rPr>
+        <w:t xml:space="preserve"> pour identifier les variables, on stocke dans cette table la valeur de la variable, son type, son index et sa profondeur. La profondeur correspond à son niveau d’imbrication (if, </w:t>
+      </w:r>
+      <w:proofErr w:type="spellStart"/>
+      <w:r>
+        <w:rPr>
+          <w:rFonts w:ascii="Calibri" w:hAnsi="Calibri" w:cs="Calibri"/>
+        </w:rPr>
+        <w:t>while</w:t>
+      </w:r>
+      <w:proofErr w:type="spellEnd"/>
+      <w:r>
+        <w:rPr>
+          <w:rFonts w:ascii="Calibri" w:hAnsi="Calibri" w:cs="Calibri"/>
+        </w:rPr>
+        <w:t>, if dans un if…). Elle nous servira à supprimer les variables d’une même profondeur par exemple.</w:t>
       </w:r>
     </w:p>
     <w:p>
@@ -3644,7 +3817,35 @@
         <w:rPr>
           <w:rFonts w:ascii="Calibri" w:hAnsi="Calibri" w:cs="Calibri"/>
         </w:rPr>
-        <w:t xml:space="preserve">Le Yacc, en plus de sa mission décrite au-dessus, associe un token repéré dans le fichier C à une instruction assembleur. </w:t>
+        <w:t xml:space="preserve">Le </w:t>
+      </w:r>
+      <w:proofErr w:type="spellStart"/>
+      <w:r>
+        <w:rPr>
+          <w:rFonts w:ascii="Calibri" w:hAnsi="Calibri" w:cs="Calibri"/>
+        </w:rPr>
+        <w:t>Yacc</w:t>
+      </w:r>
+      <w:proofErr w:type="spellEnd"/>
+      <w:r>
+        <w:rPr>
+          <w:rFonts w:ascii="Calibri" w:hAnsi="Calibri" w:cs="Calibri"/>
+        </w:rPr>
+        <w:t xml:space="preserve">, en plus de sa mission décrite au-dessus, associe un </w:t>
+      </w:r>
+      <w:proofErr w:type="spellStart"/>
+      <w:r>
+        <w:rPr>
+          <w:rFonts w:ascii="Calibri" w:hAnsi="Calibri" w:cs="Calibri"/>
+        </w:rPr>
+        <w:t>token</w:t>
+      </w:r>
+      <w:proofErr w:type="spellEnd"/>
+      <w:r>
+        <w:rPr>
+          <w:rFonts w:ascii="Calibri" w:hAnsi="Calibri" w:cs="Calibri"/>
+        </w:rPr>
+        <w:t xml:space="preserve"> repéré dans le fichier C à une instruction assembleur. </w:t>
       </w:r>
     </w:p>
     <w:p>
@@ -3773,7 +3974,49 @@
         <w:rPr>
           <w:rFonts w:ascii="Calibri" w:hAnsi="Calibri" w:cs="Calibri"/>
         </w:rPr>
-        <w:t> : int ou const int (les autres types soulèveront une erreur et affecter une deuxième valeur à une constante ne sera pas accepté</w:t>
+        <w:t xml:space="preserve"> : </w:t>
+      </w:r>
+      <w:proofErr w:type="spellStart"/>
+      <w:r>
+        <w:rPr>
+          <w:rFonts w:ascii="Calibri" w:hAnsi="Calibri" w:cs="Calibri"/>
+        </w:rPr>
+        <w:t>int</w:t>
+      </w:r>
+      <w:proofErr w:type="spellEnd"/>
+      <w:r>
+        <w:rPr>
+          <w:rFonts w:ascii="Calibri" w:hAnsi="Calibri" w:cs="Calibri"/>
+        </w:rPr>
+        <w:t xml:space="preserve"> ou </w:t>
+      </w:r>
+      <w:proofErr w:type="spellStart"/>
+      <w:r>
+        <w:rPr>
+          <w:rFonts w:ascii="Calibri" w:hAnsi="Calibri" w:cs="Calibri"/>
+        </w:rPr>
+        <w:t>const</w:t>
+      </w:r>
+      <w:proofErr w:type="spellEnd"/>
+      <w:r>
+        <w:rPr>
+          <w:rFonts w:ascii="Calibri" w:hAnsi="Calibri" w:cs="Calibri"/>
+        </w:rPr>
+        <w:t xml:space="preserve"> </w:t>
+      </w:r>
+      <w:proofErr w:type="spellStart"/>
+      <w:r>
+        <w:rPr>
+          <w:rFonts w:ascii="Calibri" w:hAnsi="Calibri" w:cs="Calibri"/>
+        </w:rPr>
+        <w:t>int</w:t>
+      </w:r>
+      <w:proofErr w:type="spellEnd"/>
+      <w:r>
+        <w:rPr>
+          <w:rFonts w:ascii="Calibri" w:hAnsi="Calibri" w:cs="Calibri"/>
+        </w:rPr>
+        <w:t xml:space="preserve"> (les autres types soulèveront une erreur et affecter une deuxième valeur à une constante ne sera pas accepté</w:t>
       </w:r>
       <w:r>
         <w:rPr>
@@ -3816,7 +4059,21 @@
         <w:rPr>
           <w:rFonts w:ascii="Calibri" w:hAnsi="Calibri" w:cs="Calibri"/>
         </w:rPr>
-        <w:t xml:space="preserve">, les conditions et le while </w:t>
+        <w:t xml:space="preserve">, les conditions et le </w:t>
+      </w:r>
+      <w:proofErr w:type="spellStart"/>
+      <w:r>
+        <w:rPr>
+          <w:rFonts w:ascii="Calibri" w:hAnsi="Calibri" w:cs="Calibri"/>
+        </w:rPr>
+        <w:t>while</w:t>
+      </w:r>
+      <w:proofErr w:type="spellEnd"/>
+      <w:r>
+        <w:rPr>
+          <w:rFonts w:ascii="Calibri" w:hAnsi="Calibri" w:cs="Calibri"/>
+        </w:rPr>
+        <w:t xml:space="preserve"> </w:t>
       </w:r>
       <w:r>
         <w:rPr>
@@ -3939,7 +4196,21 @@
         <w:rPr>
           <w:rFonts w:ascii="Calibri" w:hAnsi="Calibri" w:cs="Calibri"/>
         </w:rPr>
-        <w:t xml:space="preserve"> de cette manière dans le Yacc et </w:t>
+        <w:t xml:space="preserve"> de cette manière dans le </w:t>
+      </w:r>
+      <w:proofErr w:type="spellStart"/>
+      <w:r>
+        <w:rPr>
+          <w:rFonts w:ascii="Calibri" w:hAnsi="Calibri" w:cs="Calibri"/>
+        </w:rPr>
+        <w:t>Yacc</w:t>
+      </w:r>
+      <w:proofErr w:type="spellEnd"/>
+      <w:r>
+        <w:rPr>
+          <w:rFonts w:ascii="Calibri" w:hAnsi="Calibri" w:cs="Calibri"/>
+        </w:rPr>
+        <w:t xml:space="preserve"> et </w:t>
       </w:r>
       <w:r>
         <w:rPr>
@@ -3957,8 +4228,16 @@
         <w:rPr>
           <w:rFonts w:ascii="Calibri" w:hAnsi="Calibri" w:cs="Calibri"/>
         </w:rPr>
-        <w:t>chaque token</w:t>
-      </w:r>
+        <w:t xml:space="preserve">chaque </w:t>
+      </w:r>
+      <w:proofErr w:type="spellStart"/>
+      <w:r>
+        <w:rPr>
+          <w:rFonts w:ascii="Calibri" w:hAnsi="Calibri" w:cs="Calibri"/>
+        </w:rPr>
+        <w:t>token</w:t>
+      </w:r>
+      <w:proofErr w:type="spellEnd"/>
       <w:r>
         <w:rPr>
           <w:rFonts w:ascii="Calibri" w:hAnsi="Calibri" w:cs="Calibri"/>
@@ -3985,29 +4264,47 @@
           <w:bCs/>
           <w:color w:val="FF0000"/>
         </w:rPr>
-        <w:t xml:space="preserve">JMF </w:t>
-      </w:r>
-    </w:p>
-    <w:p>
-      <w:pPr>
-        <w:pStyle w:val="Paragraphedeliste"/>
-        <w:ind w:left="1080"/>
-        <w:jc w:val="both"/>
+        <w:t>JMF</w:t>
+      </w:r>
+      <w:r>
         <w:rPr>
           <w:rFonts w:ascii="Calibri" w:hAnsi="Calibri" w:cs="Calibri"/>
           <w:b/>
           <w:bCs/>
           <w:color w:val="FF0000"/>
         </w:rPr>
-      </w:pPr>
-      <w:r>
+        <w:t> : Jump conditionnel (0 vrai, 1 faux)</w:t>
+      </w:r>
+    </w:p>
+    <w:p>
+      <w:pPr>
+        <w:pStyle w:val="Paragraphedeliste"/>
+        <w:ind w:left="1080"/>
+        <w:jc w:val="both"/>
         <w:rPr>
           <w:rFonts w:ascii="Calibri" w:hAnsi="Calibri" w:cs="Calibri"/>
           <w:b/>
           <w:bCs/>
           <w:color w:val="FF0000"/>
         </w:rPr>
+      </w:pPr>
+      <w:r>
+        <w:rPr>
+          <w:rFonts w:ascii="Calibri" w:hAnsi="Calibri" w:cs="Calibri"/>
+          <w:b/>
+          <w:bCs/>
+          <w:color w:val="FF0000"/>
+        </w:rPr>
         <w:t>JMP</w:t>
+      </w:r>
+      <w:r>
+        <w:rPr>
+          <w:rFonts w:ascii="Calibri" w:hAnsi="Calibri" w:cs="Calibri"/>
+          <w:b/>
+          <w:bCs/>
+          <w:color w:val="FF0000"/>
+        </w:rPr>
+        <w:t xml:space="preserve"> : </w:t>
       </w:r>
     </w:p>
     <w:p>
@@ -4575,8 +4872,16 @@
         <w:rPr>
           <w:rFonts w:ascii="Calibri" w:hAnsi="Calibri" w:cs="Calibri"/>
         </w:rPr>
-        <w:t>O si le résultat de la multiplication est overflow</w:t>
-      </w:r>
+        <w:t xml:space="preserve">O si le résultat de la multiplication est </w:t>
+      </w:r>
+      <w:proofErr w:type="spellStart"/>
+      <w:r>
+        <w:rPr>
+          <w:rFonts w:ascii="Calibri" w:hAnsi="Calibri" w:cs="Calibri"/>
+        </w:rPr>
+        <w:t>overflow</w:t>
+      </w:r>
+      <w:proofErr w:type="spellEnd"/>
     </w:p>
     <w:p>
       <w:pPr>
@@ -4708,8 +5013,9 @@
           <w:bCs/>
           <w:color w:val="FF0000"/>
         </w:rPr>
-        <w:t xml:space="preserve">Enfin, pour le banc de registre, </w:t>
-      </w:r>
+        <w:t xml:space="preserve">Enfin, pour le banc de </w:t>
+      </w:r>
+      <w:proofErr w:type="gramStart"/>
       <w:r>
         <w:rPr>
           <w:rFonts w:ascii="Calibri" w:hAnsi="Calibri" w:cs="Calibri"/>
@@ -4717,7 +5023,26 @@
           <w:bCs/>
           <w:color w:val="FF0000"/>
         </w:rPr>
-        <w:t xml:space="preserve"> . </w:t>
+        <w:t xml:space="preserve">registre, </w:t>
+      </w:r>
+      <w:r>
+        <w:rPr>
+          <w:rFonts w:ascii="Calibri" w:hAnsi="Calibri" w:cs="Calibri"/>
+          <w:b/>
+          <w:bCs/>
+          <w:color w:val="FF0000"/>
+        </w:rPr>
+        <w:t xml:space="preserve"> .</w:t>
+      </w:r>
+      <w:proofErr w:type="gramEnd"/>
+      <w:r>
+        <w:rPr>
+          <w:rFonts w:ascii="Calibri" w:hAnsi="Calibri" w:cs="Calibri"/>
+          <w:b/>
+          <w:bCs/>
+          <w:color w:val="FF0000"/>
+        </w:rPr>
+        <w:t xml:space="preserve"> </w:t>
       </w:r>
       <w:r>
         <w:rPr>
@@ -5093,7 +5418,21 @@
         <w:rPr>
           <w:rFonts w:ascii="Calibri" w:hAnsi="Calibri" w:cs="Calibri"/>
         </w:rPr>
-        <w:t>Nous nous sommes beaucoup attardés sur les différentes possibilités de déclarations et affectations des variables. Voici le Yacc que nous utilisions dans une première version :</w:t>
+        <w:t xml:space="preserve">Nous nous sommes beaucoup attardés sur les différentes possibilités de déclarations et affectations des variables. Voici le </w:t>
+      </w:r>
+      <w:proofErr w:type="spellStart"/>
+      <w:r>
+        <w:rPr>
+          <w:rFonts w:ascii="Calibri" w:hAnsi="Calibri" w:cs="Calibri"/>
+        </w:rPr>
+        <w:t>Yacc</w:t>
+      </w:r>
+      <w:proofErr w:type="spellEnd"/>
+      <w:r>
+        <w:rPr>
+          <w:rFonts w:ascii="Calibri" w:hAnsi="Calibri" w:cs="Calibri"/>
+        </w:rPr>
+        <w:t xml:space="preserve"> que nous utilisions dans une première version :</w:t>
       </w:r>
     </w:p>
     <w:p>
@@ -5195,7 +5534,19 @@
         <w:rPr>
           <w:rFonts w:ascii="Calibri" w:hAnsi="Calibri" w:cs="Calibri"/>
         </w:rPr>
-        <w:t xml:space="preserve"> Nous avons ensuite trouver comment l’aborder de manière plus simple.</w:t>
+        <w:t xml:space="preserve"> Nous avons ensuite </w:t>
+      </w:r>
+      <w:r>
+        <w:rPr>
+          <w:rFonts w:ascii="Calibri" w:hAnsi="Calibri" w:cs="Calibri"/>
+        </w:rPr>
+        <w:t>trouvé</w:t>
+      </w:r>
+      <w:r>
+        <w:rPr>
+          <w:rFonts w:ascii="Calibri" w:hAnsi="Calibri" w:cs="Calibri"/>
+        </w:rPr>
+        <w:t xml:space="preserve"> comment l’aborder de manière plus simple.</w:t>
       </w:r>
     </w:p>
     <w:p>
@@ -5223,7 +5574,35 @@
         <w:rPr>
           <w:rFonts w:ascii="Calibri" w:hAnsi="Calibri" w:cs="Calibri"/>
         </w:rPr>
-        <w:t xml:space="preserve">Un de nos soucis majeur a été cette erreur lors du lancement de notre code au niveau du else dans le yacc. Nous obtenons l’erreur suivante liée au $$ </w:t>
+        <w:t xml:space="preserve">Un de nos soucis majeur a été cette erreur lors du lancement de notre code au niveau du </w:t>
+      </w:r>
+      <w:proofErr w:type="spellStart"/>
+      <w:r>
+        <w:rPr>
+          <w:rFonts w:ascii="Calibri" w:hAnsi="Calibri" w:cs="Calibri"/>
+        </w:rPr>
+        <w:t>else</w:t>
+      </w:r>
+      <w:proofErr w:type="spellEnd"/>
+      <w:r>
+        <w:rPr>
+          <w:rFonts w:ascii="Calibri" w:hAnsi="Calibri" w:cs="Calibri"/>
+        </w:rPr>
+        <w:t xml:space="preserve"> dans le </w:t>
+      </w:r>
+      <w:proofErr w:type="spellStart"/>
+      <w:r>
+        <w:rPr>
+          <w:rFonts w:ascii="Calibri" w:hAnsi="Calibri" w:cs="Calibri"/>
+        </w:rPr>
+        <w:t>yacc</w:t>
+      </w:r>
+      <w:proofErr w:type="spellEnd"/>
+      <w:r>
+        <w:rPr>
+          <w:rFonts w:ascii="Calibri" w:hAnsi="Calibri" w:cs="Calibri"/>
+        </w:rPr>
+        <w:t xml:space="preserve">. Nous obtenons l’erreur suivante liée au $$ </w:t>
       </w:r>
       <w:r>
         <w:rPr>
@@ -5313,7 +5692,21 @@
           <w:rFonts w:ascii="Calibri" w:hAnsi="Calibri" w:cs="Calibri"/>
         </w:rPr>
         <w:tab/>
-        <w:t>Nous l’avons solutionné en plaçant le $$=$1 après le patchJMP.</w:t>
+        <w:t xml:space="preserve">Nous l’avons solutionné en plaçant le $$=$1 après le </w:t>
+      </w:r>
+      <w:proofErr w:type="spellStart"/>
+      <w:r>
+        <w:rPr>
+          <w:rFonts w:ascii="Calibri" w:hAnsi="Calibri" w:cs="Calibri"/>
+        </w:rPr>
+        <w:t>patchJMP</w:t>
+      </w:r>
+      <w:proofErr w:type="spellEnd"/>
+      <w:r>
+        <w:rPr>
+          <w:rFonts w:ascii="Calibri" w:hAnsi="Calibri" w:cs="Calibri"/>
+        </w:rPr>
+        <w:t>.</w:t>
       </w:r>
     </w:p>
     <w:p>
@@ -5340,7 +5733,21 @@
         <w:rPr>
           <w:rFonts w:ascii="Calibri" w:hAnsi="Calibri" w:cs="Calibri"/>
         </w:rPr>
-        <w:t xml:space="preserve">Nous avons également </w:t>
+        <w:t xml:space="preserve">Nous </w:t>
+      </w:r>
+      <w:proofErr w:type="gramStart"/>
+      <w:r>
+        <w:rPr>
+          <w:rFonts w:ascii="Calibri" w:hAnsi="Calibri" w:cs="Calibri"/>
+        </w:rPr>
+        <w:t>avons</w:t>
+      </w:r>
+      <w:proofErr w:type="gramEnd"/>
+      <w:r>
+        <w:rPr>
+          <w:rFonts w:ascii="Calibri" w:hAnsi="Calibri" w:cs="Calibri"/>
+        </w:rPr>
+        <w:t xml:space="preserve"> également </w:t>
       </w:r>
       <w:r>
         <w:rPr>
@@ -5435,6 +5842,12 @@
           <w:rFonts w:asciiTheme="minorHAnsi" w:hAnsiTheme="minorHAnsi" w:cstheme="minorHAnsi"/>
         </w:rPr>
         <w:t>d’exécuter notre code assembleur qui sort du compilateur. C’est une sorte de machine « test » qui nous permettra de tester que le programme assembleur renvoyé par notre compilateur fonctionne bien.</w:t>
+      </w:r>
+      <w:r>
+        <w:rPr>
+          <w:rFonts w:asciiTheme="minorHAnsi" w:hAnsiTheme="minorHAnsi" w:cstheme="minorHAnsi"/>
+        </w:rPr>
+        <w:t xml:space="preserve"> Il détaille ce qu’il faut faire pour chaque instruction assembleur.</w:t>
       </w:r>
     </w:p>
     <w:p>
@@ -5628,6 +6041,7 @@
         </w:rPr>
         <w:t xml:space="preserve">Au niveau du </w:t>
       </w:r>
+      <w:proofErr w:type="spellStart"/>
       <w:r>
         <w:rPr>
           <w:rFonts w:ascii="Calibri" w:hAnsi="Calibri" w:cs="Calibri"/>
@@ -5636,6 +6050,7 @@
         </w:rPr>
         <w:t>Yacc</w:t>
       </w:r>
+      <w:proofErr w:type="spellEnd"/>
       <w:r>
         <w:rPr>
           <w:rFonts w:ascii="Calibri" w:hAnsi="Calibri" w:cs="Calibri"/>
@@ -5679,7 +6094,35 @@
         <w:rPr>
           <w:rFonts w:ascii="Calibri" w:hAnsi="Calibri" w:cs="Calibri"/>
         </w:rPr>
-        <w:t xml:space="preserve"> priorités au niveau des tokens utilisés, notamment pour les opérations mathématiques afin d’éviter les conflits de certaines règles du Yacc. (</w:t>
+        <w:t xml:space="preserve"> priorités au niveau des </w:t>
+      </w:r>
+      <w:proofErr w:type="spellStart"/>
+      <w:r>
+        <w:rPr>
+          <w:rFonts w:ascii="Calibri" w:hAnsi="Calibri" w:cs="Calibri"/>
+        </w:rPr>
+        <w:t>tokens</w:t>
+      </w:r>
+      <w:proofErr w:type="spellEnd"/>
+      <w:r>
+        <w:rPr>
+          <w:rFonts w:ascii="Calibri" w:hAnsi="Calibri" w:cs="Calibri"/>
+        </w:rPr>
+        <w:t xml:space="preserve"> utilisés, notamment pour les opérations mathématiques afin d’éviter les conflits de certaines règles du </w:t>
+      </w:r>
+      <w:proofErr w:type="spellStart"/>
+      <w:r>
+        <w:rPr>
+          <w:rFonts w:ascii="Calibri" w:hAnsi="Calibri" w:cs="Calibri"/>
+        </w:rPr>
+        <w:t>Yacc</w:t>
+      </w:r>
+      <w:proofErr w:type="spellEnd"/>
+      <w:r>
+        <w:rPr>
+          <w:rFonts w:ascii="Calibri" w:hAnsi="Calibri" w:cs="Calibri"/>
+        </w:rPr>
+        <w:t>. (</w:t>
       </w:r>
       <w:r>
         <w:rPr>
@@ -5847,6 +6290,25 @@
           <w:rFonts w:ascii="Calibri" w:hAnsi="Calibri" w:cs="Calibri"/>
         </w:rPr>
         <w:t>.</w:t>
+      </w:r>
+    </w:p>
+    <w:p>
+      <w:pPr>
+        <w:pStyle w:val="Paragraphedeliste"/>
+        <w:numPr>
+          <w:ilvl w:val="0"/>
+          <w:numId w:val="21"/>
+        </w:numPr>
+        <w:jc w:val="both"/>
+        <w:rPr>
+          <w:rFonts w:ascii="Calibri" w:hAnsi="Calibri" w:cs="Calibri"/>
+        </w:rPr>
+      </w:pPr>
+      <w:r>
+        <w:rPr>
+          <w:rFonts w:ascii="Calibri" w:hAnsi="Calibri" w:cs="Calibri"/>
+        </w:rPr>
+        <w:t>Gestion des aléas de données et de branchement.</w:t>
       </w:r>
     </w:p>
     <w:p>
@@ -5954,6 +6416,7 @@
         <w:rPr>
           <w:rFonts w:asciiTheme="minorHAnsi" w:hAnsiTheme="minorHAnsi" w:cstheme="minorHAnsi"/>
         </w:rPr>
+        <w:lastRenderedPageBreak/>
         <w:t>Tout au long de ce</w:t>
       </w:r>
       <w:r>
@@ -5966,20 +6429,42 @@
         <w:rPr>
           <w:rFonts w:asciiTheme="minorHAnsi" w:hAnsiTheme="minorHAnsi" w:cstheme="minorHAnsi"/>
         </w:rPr>
-        <w:t xml:space="preserve">, nous avons réussi à </w:t>
-      </w:r>
+        <w:t xml:space="preserve">, nous avons réussi </w:t>
+      </w:r>
+      <w:proofErr w:type="spellStart"/>
       <w:r>
         <w:rPr>
           <w:rFonts w:asciiTheme="minorHAnsi" w:hAnsiTheme="minorHAnsi" w:cstheme="minorHAnsi"/>
         </w:rPr>
+        <w:t>a</w:t>
+      </w:r>
+      <w:proofErr w:type="spellEnd"/>
+      <w:r>
+        <w:rPr>
+          <w:rFonts w:asciiTheme="minorHAnsi" w:hAnsiTheme="minorHAnsi" w:cstheme="minorHAnsi"/>
+        </w:rPr>
+        <w:t xml:space="preserve">̀ </w:t>
+      </w:r>
+      <w:r>
+        <w:rPr>
+          <w:rFonts w:asciiTheme="minorHAnsi" w:hAnsiTheme="minorHAnsi" w:cstheme="minorHAnsi"/>
+        </w:rPr>
         <w:t>répondre aux problèmes posés en codant au fur et à mesure le</w:t>
       </w:r>
       <w:r>
         <w:rPr>
           <w:rFonts w:asciiTheme="minorHAnsi" w:hAnsiTheme="minorHAnsi" w:cstheme="minorHAnsi"/>
         </w:rPr>
-        <w:t xml:space="preserve"> Lex, le Yacc</w:t>
-      </w:r>
+        <w:t xml:space="preserve"> Lex, le </w:t>
+      </w:r>
+      <w:proofErr w:type="spellStart"/>
+      <w:r>
+        <w:rPr>
+          <w:rFonts w:asciiTheme="minorHAnsi" w:hAnsiTheme="minorHAnsi" w:cstheme="minorHAnsi"/>
+        </w:rPr>
+        <w:t>Yacc</w:t>
+      </w:r>
+      <w:proofErr w:type="spellEnd"/>
       <w:r>
         <w:rPr>
           <w:rFonts w:asciiTheme="minorHAnsi" w:hAnsiTheme="minorHAnsi" w:cstheme="minorHAnsi"/>
@@ -6000,13 +6485,26 @@
         <w:rPr>
           <w:rFonts w:asciiTheme="minorHAnsi" w:hAnsiTheme="minorHAnsi" w:cstheme="minorHAnsi"/>
         </w:rPr>
-        <w:lastRenderedPageBreak/>
-        <w:t xml:space="preserve">Nous avons réussi à gérer l’approche </w:t>
-      </w:r>
+        <w:t xml:space="preserve">Nous avons réussi </w:t>
+      </w:r>
+      <w:proofErr w:type="spellStart"/>
       <w:r>
         <w:rPr>
           <w:rFonts w:asciiTheme="minorHAnsi" w:hAnsiTheme="minorHAnsi" w:cstheme="minorHAnsi"/>
         </w:rPr>
+        <w:t>a</w:t>
+      </w:r>
+      <w:proofErr w:type="spellEnd"/>
+      <w:r>
+        <w:rPr>
+          <w:rFonts w:asciiTheme="minorHAnsi" w:hAnsiTheme="minorHAnsi" w:cstheme="minorHAnsi"/>
+        </w:rPr>
+        <w:t xml:space="preserve">̀ gérer l’approche </w:t>
+      </w:r>
+      <w:r>
+        <w:rPr>
+          <w:rFonts w:asciiTheme="minorHAnsi" w:hAnsiTheme="minorHAnsi" w:cstheme="minorHAnsi"/>
+        </w:rPr>
         <w:t>des différent</w:t>
       </w:r>
       <w:r>
@@ -6055,7 +6553,21 @@
         <w:rPr>
           <w:rFonts w:asciiTheme="minorHAnsi" w:hAnsiTheme="minorHAnsi" w:cstheme="minorHAnsi"/>
         </w:rPr>
-        <w:t xml:space="preserve"> Nous pouvons donc désormais comprendre ce qu’il se passe derrière gcc par exemple et les </w:t>
+        <w:t xml:space="preserve"> Nous pouvons donc désormais comprendre ce qu’il se passe derrière </w:t>
+      </w:r>
+      <w:proofErr w:type="spellStart"/>
+      <w:r>
+        <w:rPr>
+          <w:rFonts w:asciiTheme="minorHAnsi" w:hAnsiTheme="minorHAnsi" w:cstheme="minorHAnsi"/>
+        </w:rPr>
+        <w:t>gcc</w:t>
+      </w:r>
+      <w:proofErr w:type="spellEnd"/>
+      <w:r>
+        <w:rPr>
+          <w:rFonts w:asciiTheme="minorHAnsi" w:hAnsiTheme="minorHAnsi" w:cstheme="minorHAnsi"/>
+        </w:rPr>
+        <w:t xml:space="preserve"> par exemple et les </w:t>
       </w:r>
       <w:r>
         <w:rPr>
@@ -6165,7 +6677,21 @@
         <w:rPr>
           <w:rFonts w:asciiTheme="minorHAnsi" w:hAnsiTheme="minorHAnsi" w:cstheme="minorHAnsi"/>
         </w:rPr>
-        <w:t xml:space="preserve">Cela nous permet donc de nous mettre une fois de plus dans le rôle de l’ingénieur qui est d’utiliser ses connaissances et de les appliquer à des cas réels. </w:t>
+        <w:t xml:space="preserve">Cela nous permet donc de nous mettre une fois de plus dans le rôle de l’ingénieur qui est d’utiliser ses connaissances et de les appliquer </w:t>
+      </w:r>
+      <w:proofErr w:type="spellStart"/>
+      <w:r>
+        <w:rPr>
+          <w:rFonts w:asciiTheme="minorHAnsi" w:hAnsiTheme="minorHAnsi" w:cstheme="minorHAnsi"/>
+        </w:rPr>
+        <w:t>a</w:t>
+      </w:r>
+      <w:proofErr w:type="spellEnd"/>
+      <w:r>
+        <w:rPr>
+          <w:rFonts w:asciiTheme="minorHAnsi" w:hAnsiTheme="minorHAnsi" w:cstheme="minorHAnsi"/>
+        </w:rPr>
+        <w:t xml:space="preserve">̀ des cas réels. </w:t>
       </w:r>
     </w:p>
     <w:p>
@@ -6566,12 +7092,29 @@
         <w:lang w:val="en-US"/>
       </w:rPr>
     </w:pPr>
+    <w:proofErr w:type="spellStart"/>
     <w:r>
       <w:rPr>
         <w:rFonts w:asciiTheme="majorHAnsi" w:hAnsiTheme="majorHAnsi"/>
         <w:lang w:val="en-US"/>
       </w:rPr>
-      <w:t>Projet Sy</w:t>
+      <w:t>Projet</w:t>
+    </w:r>
+    <w:proofErr w:type="spellEnd"/>
+    <w:r>
+      <w:rPr>
+        <w:rFonts w:asciiTheme="majorHAnsi" w:hAnsiTheme="majorHAnsi"/>
+        <w:lang w:val="en-US"/>
+      </w:rPr>
+      <w:t xml:space="preserve"> </w:t>
+    </w:r>
+    <w:proofErr w:type="spellStart"/>
+    <w:r>
+      <w:rPr>
+        <w:rFonts w:asciiTheme="majorHAnsi" w:hAnsiTheme="majorHAnsi"/>
+        <w:lang w:val="en-US"/>
+      </w:rPr>
+      <w:t>Sy</w:t>
     </w:r>
     <w:r>
       <w:rPr>
@@ -6594,12 +7137,21 @@
       </w:rPr>
       <w:t>s</w:t>
     </w:r>
+    <w:proofErr w:type="spellEnd"/>
     <w:r>
       <w:rPr>
         <w:rFonts w:asciiTheme="majorHAnsi" w:hAnsiTheme="majorHAnsi"/>
         <w:lang w:val="en-US"/>
       </w:rPr>
-      <w:t xml:space="preserve"> Informatique</w:t>
+      <w:t xml:space="preserve"> </w:t>
+    </w:r>
+    <w:proofErr w:type="spellStart"/>
+    <w:r>
+      <w:rPr>
+        <w:rFonts w:asciiTheme="majorHAnsi" w:hAnsiTheme="majorHAnsi"/>
+        <w:lang w:val="en-US"/>
+      </w:rPr>
+      <w:t>Informatique</w:t>
     </w:r>
     <w:r>
       <w:rPr>
@@ -6608,6 +7160,7 @@
       </w:rPr>
       <w:t>s</w:t>
     </w:r>
+    <w:proofErr w:type="spellEnd"/>
     <w:r>
       <w:rPr>
         <w:rFonts w:asciiTheme="majorHAnsi" w:hAnsiTheme="majorHAnsi"/>

</xml_diff>